<commit_message>
update cv, get arrow click working
</commit_message>
<xml_diff>
--- a/Samantha Watson CV.docx
+++ b/Samantha Watson CV.docx
@@ -90,7 +90,16 @@
         <w:pStyle w:val="ListBullet"/>
       </w:pPr>
       <w:r>
-        <w:t>Experience in HTML5, CSS, JavaScript, PHP, including responsive website design and frameworks such as React</w:t>
+        <w:t xml:space="preserve">Experience in HTML5, CSS, JavaScript, PHP, </w:t>
+      </w:r>
+      <w:r>
+        <w:t xml:space="preserve">jQuery </w:t>
+      </w:r>
+      <w:r>
+        <w:t>including responsive website design and frameworks such as React</w:t>
+      </w:r>
+      <w:r>
+        <w:t xml:space="preserve"> and Bootstrap</w:t>
       </w:r>
     </w:p>
     <w:p>
@@ -117,6 +126,12 @@
         </w:rPr>
         <w:t>Designing and implementing RESTful APIs</w:t>
       </w:r>
+      <w:r>
+        <w:rPr>
+          <w:rFonts w:cstheme="minorHAnsi"/>
+        </w:rPr>
+        <w:t xml:space="preserve"> in ASP.net</w:t>
+      </w:r>
     </w:p>
     <w:p>
       <w:pPr>
@@ -140,6 +155,72 @@
       </w:pPr>
       <w:r>
         <w:t>MySQL database design and implementation</w:t>
+      </w:r>
+    </w:p>
+    <w:p>
+      <w:pPr>
+        <w:pStyle w:val="ListBullet"/>
+      </w:pPr>
+      <w:r>
+        <w:t>Proficient in C#, Java, Python, SQL, JavaScript</w:t>
+      </w:r>
+      <w:r>
+        <w:t>, Arduino C</w:t>
+      </w:r>
+    </w:p>
+    <w:p>
+      <w:pPr>
+        <w:pStyle w:val="ListBullet"/>
+      </w:pPr>
+      <w:r>
+        <w:t>Experience in Photoshop</w:t>
+      </w:r>
+    </w:p>
+    <w:p>
+      <w:pPr>
+        <w:pStyle w:val="ListBullet"/>
+      </w:pPr>
+      <w:r>
+        <w:t>Main point of contact for clients</w:t>
+      </w:r>
+    </w:p>
+    <w:p>
+      <w:pPr>
+        <w:pStyle w:val="ListBullet"/>
+      </w:pPr>
+      <w:r>
+        <w:t xml:space="preserve">Experience in customer service </w:t>
+      </w:r>
+    </w:p>
+    <w:p>
+      <w:pPr>
+        <w:pStyle w:val="ListBullet"/>
+        <w:numPr>
+          <w:ilvl w:val="0"/>
+          <w:numId w:val="0"/>
+        </w:numPr>
+        <w:ind w:left="360" w:hanging="360"/>
+      </w:pPr>
+    </w:p>
+    <w:p>
+      <w:pPr>
+        <w:pStyle w:val="ListBullet"/>
+        <w:numPr>
+          <w:ilvl w:val="0"/>
+          <w:numId w:val="0"/>
+        </w:numPr>
+        <w:ind w:left="360" w:hanging="360"/>
+        <w:rPr>
+          <w:b/>
+          <w:sz w:val="24"/>
+        </w:rPr>
+      </w:pPr>
+      <w:r>
+        <w:rPr>
+          <w:b/>
+          <w:sz w:val="24"/>
+        </w:rPr>
+        <w:t>Education and Qualifications</w:t>
       </w:r>
       <w:bookmarkStart w:id="0" w:name="_GoBack"/>
       <w:bookmarkEnd w:id="0"/>
@@ -147,36 +228,114 @@
     <w:p>
       <w:pPr>
         <w:pStyle w:val="ListBullet"/>
-      </w:pPr>
-      <w:r>
-        <w:t>Proficient in C#, Java, Python, SQL, JavaScript</w:t>
-      </w:r>
-      <w:r>
-        <w:t>, Arduino C</w:t>
-      </w:r>
-    </w:p>
-    <w:p>
-      <w:pPr>
-        <w:pStyle w:val="ListBullet"/>
-      </w:pPr>
-      <w:r>
-        <w:t>Experience in Photoshop</w:t>
-      </w:r>
-    </w:p>
-    <w:p>
-      <w:pPr>
-        <w:pStyle w:val="ListBullet"/>
-      </w:pPr>
-      <w:r>
-        <w:t>Main point of contact for clients</w:t>
-      </w:r>
-    </w:p>
-    <w:p>
-      <w:pPr>
-        <w:pStyle w:val="ListBullet"/>
-      </w:pPr>
-      <w:r>
-        <w:t xml:space="preserve">Experience in customer service </w:t>
+        <w:numPr>
+          <w:ilvl w:val="0"/>
+          <w:numId w:val="0"/>
+        </w:numPr>
+        <w:spacing w:after="480"/>
+        <w:ind w:left="360" w:hanging="360"/>
+      </w:pPr>
+      <w:r>
+        <w:rPr>
+          <w:b/>
+        </w:rPr>
+        <w:t xml:space="preserve">Bachelor of Information Technology </w:t>
+      </w:r>
+      <w:r>
+        <w:t>| Otago Polytechnic</w:t>
+      </w:r>
+      <w:r>
+        <w:t xml:space="preserve"> </w:t>
+      </w:r>
+      <w:r>
+        <w:tab/>
+      </w:r>
+      <w:r>
+        <w:tab/>
+      </w:r>
+      <w:r>
+        <w:tab/>
+      </w:r>
+      <w:r>
+        <w:tab/>
+        <w:t xml:space="preserve">             </w:t>
+      </w:r>
+      <w:r>
+        <w:t>2018</w:t>
+      </w:r>
+    </w:p>
+    <w:p>
+      <w:pPr>
+        <w:pStyle w:val="ListBullet"/>
+        <w:numPr>
+          <w:ilvl w:val="0"/>
+          <w:numId w:val="0"/>
+        </w:numPr>
+        <w:spacing w:after="480"/>
+        <w:ind w:left="360" w:hanging="360"/>
+      </w:pPr>
+      <w:r>
+        <w:rPr>
+          <w:b/>
+        </w:rPr>
+        <w:t xml:space="preserve">Certificate in Information Technology Level 4 </w:t>
+      </w:r>
+      <w:r>
+        <w:t>| Otago Polytechnic</w:t>
+      </w:r>
+      <w:r>
+        <w:tab/>
+      </w:r>
+      <w:r>
+        <w:tab/>
+      </w:r>
+      <w:r>
+        <w:tab/>
+        <w:t xml:space="preserve">             </w:t>
+      </w:r>
+      <w:r>
+        <w:t>2014</w:t>
+      </w:r>
+    </w:p>
+    <w:p>
+      <w:pPr>
+        <w:pStyle w:val="ListBullet"/>
+        <w:numPr>
+          <w:ilvl w:val="0"/>
+          <w:numId w:val="0"/>
+        </w:numPr>
+        <w:ind w:left="360" w:hanging="360"/>
+      </w:pPr>
+      <w:r>
+        <w:rPr>
+          <w:b/>
+        </w:rPr>
+        <w:t xml:space="preserve">NCEA Level 3 </w:t>
+      </w:r>
+      <w:r>
+        <w:t>| Otago Girls’ High School</w:t>
+      </w:r>
+      <w:r>
+        <w:tab/>
+      </w:r>
+      <w:r>
+        <w:tab/>
+      </w:r>
+      <w:r>
+        <w:tab/>
+      </w:r>
+      <w:r>
+        <w:tab/>
+      </w:r>
+      <w:r>
+        <w:tab/>
+      </w:r>
+      <w:r>
+        <w:tab/>
+      </w:r>
+      <w:r>
+        <w:tab/>
+        <w:t xml:space="preserve">             2013</w:t>
       </w:r>
     </w:p>
     <w:p>
@@ -207,220 +366,251 @@
           <w:b/>
           <w:sz w:val="24"/>
         </w:rPr>
-        <w:t>Education and Qualifications</w:t>
-      </w:r>
-    </w:p>
-    <w:p>
-      <w:pPr>
-        <w:pStyle w:val="ListBullet"/>
-        <w:numPr>
-          <w:ilvl w:val="0"/>
-          <w:numId w:val="0"/>
-        </w:numPr>
-        <w:spacing w:after="480"/>
-        <w:ind w:left="360" w:hanging="360"/>
-      </w:pPr>
-      <w:r>
-        <w:rPr>
-          <w:b/>
-        </w:rPr>
-        <w:t xml:space="preserve">Bachelor of Information Technology </w:t>
-      </w:r>
-      <w:r>
-        <w:t>| Otago Polytechnic</w:t>
-      </w:r>
-      <w:r>
+        <w:t>Work History</w:t>
+      </w:r>
+    </w:p>
+    <w:p>
+      <w:pPr>
+        <w:pStyle w:val="ListBullet"/>
+        <w:numPr>
+          <w:ilvl w:val="0"/>
+          <w:numId w:val="0"/>
+        </w:numPr>
+        <w:ind w:left="360" w:hanging="360"/>
+      </w:pPr>
+      <w:r>
+        <w:rPr>
+          <w:b/>
+        </w:rPr>
+        <w:t>Otago Polytechnic</w:t>
+      </w:r>
+      <w:r>
+        <w:rPr>
+          <w:b/>
+        </w:rPr>
+        <w:tab/>
+      </w:r>
+      <w:r>
+        <w:rPr>
+          <w:b/>
+        </w:rPr>
+        <w:tab/>
+      </w:r>
+      <w:r>
+        <w:rPr>
+          <w:b/>
+        </w:rPr>
+        <w:tab/>
+      </w:r>
+      <w:r>
+        <w:rPr>
+          <w:b/>
+        </w:rPr>
+        <w:tab/>
+      </w:r>
+      <w:r>
+        <w:rPr>
+          <w:b/>
+        </w:rPr>
+        <w:tab/>
+      </w:r>
+      <w:r>
+        <w:rPr>
+          <w:b/>
+        </w:rPr>
+        <w:tab/>
+      </w:r>
+      <w:r>
+        <w:t>March 2018 – Current</w:t>
+      </w:r>
+    </w:p>
+    <w:p>
+      <w:pPr>
+        <w:pStyle w:val="ListBullet"/>
+        <w:numPr>
+          <w:ilvl w:val="0"/>
+          <w:numId w:val="0"/>
+        </w:numPr>
+        <w:ind w:left="360" w:hanging="360"/>
+        <w:rPr>
+          <w:i/>
+        </w:rPr>
+      </w:pPr>
+      <w:r>
+        <w:rPr>
+          <w:i/>
+        </w:rPr>
+        <w:t>Peer Tutor</w:t>
+      </w:r>
+    </w:p>
+    <w:p>
+      <w:pPr>
+        <w:pStyle w:val="ListBullet"/>
+        <w:numPr>
+          <w:ilvl w:val="0"/>
+          <w:numId w:val="0"/>
+        </w:numPr>
+        <w:ind w:left="360" w:hanging="360"/>
+        <w:rPr>
+          <w:i/>
+        </w:rPr>
+      </w:pPr>
+    </w:p>
+    <w:p>
+      <w:pPr>
+        <w:pStyle w:val="ListBullet"/>
+        <w:numPr>
+          <w:ilvl w:val="0"/>
+          <w:numId w:val="0"/>
+        </w:numPr>
+        <w:ind w:left="360" w:hanging="360"/>
+      </w:pPr>
+      <w:r>
+        <w:rPr>
+          <w:b/>
+        </w:rPr>
+        <w:t>TracMap Ltd</w:t>
+      </w:r>
+      <w:r>
+        <w:rPr>
+          <w:b/>
+        </w:rPr>
+        <w:tab/>
+      </w:r>
+      <w:r>
+        <w:rPr>
+          <w:b/>
+        </w:rPr>
+        <w:tab/>
+      </w:r>
+      <w:r>
+        <w:rPr>
+          <w:b/>
+        </w:rPr>
+        <w:tab/>
+      </w:r>
+      <w:r>
+        <w:rPr>
+          <w:b/>
+        </w:rPr>
+        <w:tab/>
+      </w:r>
+      <w:r>
+        <w:rPr>
+          <w:b/>
+        </w:rPr>
+        <w:tab/>
+      </w:r>
+      <w:r>
+        <w:rPr>
+          <w:b/>
+        </w:rPr>
+        <w:tab/>
+      </w:r>
+      <w:r>
+        <w:rPr>
+          <w:b/>
+        </w:rPr>
+        <w:tab/>
+      </w:r>
+      <w:r>
+        <w:t>November 2017 – February 2018</w:t>
+      </w:r>
+    </w:p>
+    <w:p>
+      <w:pPr>
+        <w:pStyle w:val="ListBullet"/>
+        <w:numPr>
+          <w:ilvl w:val="0"/>
+          <w:numId w:val="0"/>
+        </w:numPr>
+        <w:ind w:left="360" w:hanging="360"/>
+        <w:rPr>
+          <w:i/>
+        </w:rPr>
+      </w:pPr>
+      <w:r>
+        <w:rPr>
+          <w:i/>
+        </w:rPr>
+        <w:t>Web Development Intern</w:t>
+      </w:r>
+    </w:p>
+    <w:p>
+      <w:pPr>
+        <w:pStyle w:val="ListBullet"/>
+        <w:numPr>
+          <w:ilvl w:val="0"/>
+          <w:numId w:val="0"/>
+        </w:numPr>
+        <w:ind w:left="360" w:hanging="360"/>
+        <w:rPr>
+          <w:i/>
+        </w:rPr>
+      </w:pPr>
+    </w:p>
+    <w:p>
+      <w:pPr>
+        <w:pStyle w:val="ListBullet"/>
+        <w:numPr>
+          <w:ilvl w:val="0"/>
+          <w:numId w:val="0"/>
+        </w:numPr>
+        <w:ind w:left="360" w:hanging="360"/>
+      </w:pPr>
+      <w:r>
+        <w:rPr>
+          <w:b/>
+        </w:rPr>
+        <w:t>Bacon Buttie Station</w:t>
+      </w:r>
+      <w:r>
+        <w:rPr>
+          <w:b/>
+        </w:rPr>
+        <w:tab/>
+      </w:r>
+      <w:r>
+        <w:rPr>
+          <w:b/>
+        </w:rPr>
+        <w:tab/>
+      </w:r>
+      <w:r>
+        <w:rPr>
+          <w:b/>
+        </w:rPr>
+        <w:tab/>
+      </w:r>
+      <w:r>
+        <w:rPr>
+          <w:b/>
+        </w:rPr>
+        <w:tab/>
+      </w:r>
+      <w:r>
+        <w:rPr>
+          <w:b/>
+        </w:rPr>
+        <w:tab/>
+      </w:r>
+      <w:r>
+        <w:rPr>
+          <w:b/>
+        </w:rPr>
+        <w:tab/>
+      </w:r>
+      <w:r>
+        <w:rPr>
+          <w:b/>
+        </w:rPr>
         <w:t xml:space="preserve"> </w:t>
       </w:r>
       <w:r>
-        <w:tab/>
-      </w:r>
-      <w:r>
-        <w:tab/>
-      </w:r>
-      <w:r>
-        <w:tab/>
-      </w:r>
-      <w:r>
-        <w:tab/>
-        <w:t xml:space="preserve">             </w:t>
-      </w:r>
-      <w:r>
-        <w:t>2018</w:t>
-      </w:r>
-    </w:p>
-    <w:p>
-      <w:pPr>
-        <w:pStyle w:val="ListBullet"/>
-        <w:numPr>
-          <w:ilvl w:val="0"/>
-          <w:numId w:val="0"/>
-        </w:numPr>
-        <w:spacing w:after="480"/>
-        <w:ind w:left="360" w:hanging="360"/>
-      </w:pPr>
-      <w:r>
-        <w:rPr>
-          <w:b/>
-        </w:rPr>
-        <w:t xml:space="preserve">Certificate in Information Technology Level 4 </w:t>
-      </w:r>
-      <w:r>
-        <w:t>| Otago Polytechnic</w:t>
-      </w:r>
-      <w:r>
-        <w:tab/>
-      </w:r>
-      <w:r>
-        <w:tab/>
-      </w:r>
-      <w:r>
-        <w:tab/>
-      </w:r>
-      <w:r>
-        <w:t xml:space="preserve">             </w:t>
-      </w:r>
-      <w:r>
-        <w:t>2014</w:t>
-      </w:r>
-    </w:p>
-    <w:p>
-      <w:pPr>
-        <w:pStyle w:val="ListBullet"/>
-        <w:numPr>
-          <w:ilvl w:val="0"/>
-          <w:numId w:val="0"/>
-        </w:numPr>
-        <w:ind w:left="360" w:hanging="360"/>
-      </w:pPr>
-      <w:r>
-        <w:rPr>
-          <w:b/>
-        </w:rPr>
-        <w:t xml:space="preserve">NCEA Level 3 </w:t>
-      </w:r>
-      <w:r>
-        <w:t>| Otago Girls’ High School</w:t>
-      </w:r>
-      <w:r>
-        <w:tab/>
-      </w:r>
-      <w:r>
-        <w:tab/>
-      </w:r>
-      <w:r>
-        <w:tab/>
-      </w:r>
-      <w:r>
-        <w:tab/>
-      </w:r>
-      <w:r>
-        <w:tab/>
-      </w:r>
-      <w:r>
-        <w:tab/>
-      </w:r>
-      <w:r>
-        <w:tab/>
-      </w:r>
-      <w:r>
-        <w:t xml:space="preserve">             </w:t>
-      </w:r>
-      <w:r>
-        <w:t>2013</w:t>
-      </w:r>
-    </w:p>
-    <w:p>
-      <w:pPr>
-        <w:pStyle w:val="ListBullet"/>
-        <w:numPr>
-          <w:ilvl w:val="0"/>
-          <w:numId w:val="0"/>
-        </w:numPr>
-        <w:ind w:left="360" w:hanging="360"/>
-      </w:pPr>
-    </w:p>
-    <w:p>
-      <w:pPr>
-        <w:pStyle w:val="ListBullet"/>
-        <w:numPr>
-          <w:ilvl w:val="0"/>
-          <w:numId w:val="0"/>
-        </w:numPr>
-        <w:ind w:left="360" w:hanging="360"/>
-        <w:rPr>
-          <w:b/>
-          <w:sz w:val="24"/>
-        </w:rPr>
-      </w:pPr>
-      <w:r>
-        <w:rPr>
-          <w:b/>
-          <w:sz w:val="24"/>
-        </w:rPr>
-        <w:t>Work History</w:t>
-      </w:r>
-    </w:p>
-    <w:p>
-      <w:pPr>
-        <w:pStyle w:val="ListBullet"/>
-        <w:numPr>
-          <w:ilvl w:val="0"/>
-          <w:numId w:val="0"/>
-        </w:numPr>
-        <w:ind w:left="360" w:hanging="360"/>
-      </w:pPr>
-      <w:r>
-        <w:rPr>
-          <w:b/>
-        </w:rPr>
-        <w:t>Bacon Buttie Station</w:t>
-      </w:r>
-      <w:r>
-        <w:rPr>
-          <w:b/>
-        </w:rPr>
-        <w:tab/>
-      </w:r>
-      <w:r>
-        <w:rPr>
-          <w:b/>
-        </w:rPr>
-        <w:tab/>
-      </w:r>
-      <w:r>
-        <w:rPr>
-          <w:b/>
-        </w:rPr>
-        <w:tab/>
-      </w:r>
-      <w:r>
-        <w:rPr>
-          <w:b/>
-        </w:rPr>
-        <w:tab/>
-      </w:r>
-      <w:r>
-        <w:rPr>
-          <w:b/>
-        </w:rPr>
-        <w:tab/>
-      </w:r>
-      <w:r>
-        <w:rPr>
-          <w:b/>
-        </w:rPr>
-        <w:tab/>
-      </w:r>
-      <w:r>
-        <w:rPr>
-          <w:b/>
-        </w:rPr>
-        <w:tab/>
-        <w:t xml:space="preserve">  </w:t>
-      </w:r>
-      <w:r>
-        <w:t>September 2017 – current</w:t>
+        <w:t xml:space="preserve">September 2017 – </w:t>
+      </w:r>
+      <w:r>
+        <w:t>November 2017</w:t>
       </w:r>
     </w:p>
     <w:p>
@@ -651,6 +841,7 @@
         </w:numPr>
       </w:pPr>
       <w:r>
+        <w:lastRenderedPageBreak/>
         <w:t xml:space="preserve">Speed </w:t>
       </w:r>
     </w:p>
@@ -772,7 +963,6 @@
         </w:numPr>
       </w:pPr>
       <w:r>
-        <w:lastRenderedPageBreak/>
         <w:t>Time management</w:t>
       </w:r>
     </w:p>
@@ -1055,9 +1245,12 @@
           <w:rPr>
             <w:rStyle w:val="Hyperlink"/>
           </w:rPr>
-          <w:t>patricia.haden@op.ac.nz</w:t>
+          <w:t>patriciahaden1@gmail.com</w:t>
         </w:r>
       </w:hyperlink>
+      <w:r>
+        <w:t xml:space="preserve"> </w:t>
+      </w:r>
     </w:p>
     <w:p>
       <w:pPr>

</xml_diff>